<commit_message>
Apply exact public logo to letterhead template
</commit_message>
<xml_diff>
--- a/Japhes_Letterhead_Template.docx
+++ b/Japhes_Letterhead_Template.docx
@@ -36,7 +36,7 @@
           <w:r>
             <w:drawing>
               <wp:inline xmlns:a="http://schemas.openxmlformats.org/drawingml/2006/main" xmlns:pic="http://schemas.openxmlformats.org/drawingml/2006/picture">
-                <wp:extent cx="3840480" cy="1991360"/>
+                <wp:extent cx="3840480" cy="1209040"/>
                 <wp:docPr id="1" name="Picture 1"/>
                 <wp:cNvGraphicFramePr>
                   <a:graphicFrameLocks noChangeAspect="1"/>
@@ -45,7 +45,7 @@
                   <a:graphicData uri="http://schemas.openxmlformats.org/drawingml/2006/picture">
                     <pic:pic>
                       <pic:nvPicPr>
-                        <pic:cNvPr id="0" name="wordmark.png"/>
+                        <pic:cNvPr id="0" name="logo.png"/>
                         <pic:cNvPicPr/>
                       </pic:nvPicPr>
                       <pic:blipFill>
@@ -57,7 +57,7 @@
                       <pic:spPr>
                         <a:xfrm>
                           <a:off x="0" y="0"/>
-                          <a:ext cx="3840480" cy="1991360"/>
+                          <a:ext cx="3840480" cy="1209040"/>
                         </a:xfrm>
                         <a:prstGeom prst="rect"/>
                       </pic:spPr>

</xml_diff>

<commit_message>
Update letterhead to use public logo and footer credit link
</commit_message>
<xml_diff>
--- a/Japhes_Letterhead_Template.docx
+++ b/Japhes_Letterhead_Template.docx
@@ -2,76 +2,54 @@
 <file path=word/document.xml><?xml version="1.0" encoding="utf-8"?>
 <w:document xmlns:wpc="http://schemas.microsoft.com/office/word/2010/wordprocessingCanvas" xmlns:mo="http://schemas.microsoft.com/office/mac/office/2008/main" xmlns:mc="http://schemas.openxmlformats.org/markup-compatibility/2006" xmlns:mv="urn:schemas-microsoft-com:mac:vml" xmlns:o="urn:schemas-microsoft-com:office:office" xmlns:r="http://schemas.openxmlformats.org/officeDocument/2006/relationships" xmlns:m="http://schemas.openxmlformats.org/officeDocument/2006/math" xmlns:v="urn:schemas-microsoft-com:vml" xmlns:wp14="http://schemas.microsoft.com/office/word/2010/wordprocessingDrawing" xmlns:wp="http://schemas.openxmlformats.org/drawingml/2006/wordprocessingDrawing" xmlns:w10="urn:schemas-microsoft-com:office:word" xmlns:w="http://schemas.openxmlformats.org/wordprocessingml/2006/main" xmlns:w14="http://schemas.microsoft.com/office/word/2010/wordml" xmlns:wpg="http://schemas.microsoft.com/office/word/2010/wordprocessingGroup" xmlns:wpi="http://schemas.microsoft.com/office/word/2010/wordprocessingInk" xmlns:wne="http://schemas.microsoft.com/office/word/2006/wordml" xmlns:wps="http://schemas.microsoft.com/office/word/2010/wordprocessingShape" mc:Ignorable="w14 wp14">
   <w:body>
+    <w:p>
+      <w:pPr>
+        <w:jc w:val="center"/>
+      </w:pPr>
+      <w:r>
+        <w:drawing>
+          <wp:inline xmlns:a="http://schemas.openxmlformats.org/drawingml/2006/main" xmlns:pic="http://schemas.openxmlformats.org/drawingml/2006/picture">
+            <wp:extent cx="5212080" cy="1640840"/>
+            <wp:docPr id="1" name="Picture 1"/>
+            <wp:cNvGraphicFramePr>
+              <a:graphicFrameLocks noChangeAspect="1"/>
+            </wp:cNvGraphicFramePr>
+            <a:graphic>
+              <a:graphicData uri="http://schemas.openxmlformats.org/drawingml/2006/picture">
+                <pic:pic>
+                  <pic:nvPicPr>
+                    <pic:cNvPr id="0" name="logo.jpg"/>
+                    <pic:cNvPicPr/>
+                  </pic:nvPicPr>
+                  <pic:blipFill>
+                    <a:blip r:embed="rId9"/>
+                    <a:stretch>
+                      <a:fillRect/>
+                    </a:stretch>
+                  </pic:blipFill>
+                  <pic:spPr>
+                    <a:xfrm>
+                      <a:off x="0" y="0"/>
+                      <a:ext cx="5212080" cy="1640840"/>
+                    </a:xfrm>
+                    <a:prstGeom prst="rect"/>
+                  </pic:spPr>
+                </pic:pic>
+              </a:graphicData>
+            </a:graphic>
+          </wp:inline>
+        </w:drawing>
+      </w:r>
+    </w:p>
+    <w:p/>
     <w:sectPr>
-      <w:headerReference w:type="default" r:id="rId9"/>
       <w:pgSz w:w="12240" w:h="15840"/>
-      <w:pgMar w:top="1440" w:right="1800" w:bottom="1440" w:left="1800" w:header="720" w:footer="720" w:gutter="0"/>
+      <w:pgMar w:top="864" w:right="1152" w:bottom="1152" w:left="1152" w:header="720" w:footer="720" w:gutter="0"/>
       <w:cols w:space="720"/>
       <w:docGrid w:linePitch="360"/>
     </w:sectPr>
   </w:body>
 </w:document>
-</file>
-
-<file path=word/header1.xml><?xml version="1.0" encoding="utf-8"?>
-<w:hdr xmlns:m="http://schemas.openxmlformats.org/officeDocument/2006/math" xmlns:mc="http://schemas.openxmlformats.org/markup-compatibility/2006" xmlns:mo="http://schemas.microsoft.com/office/mac/office/2008/main" xmlns:mv="urn:schemas-microsoft-com:mac:vml" xmlns:o="urn:schemas-microsoft-com:office:office" xmlns:r="http://schemas.openxmlformats.org/officeDocument/2006/relationships" xmlns:v="urn:schemas-microsoft-com:vml" xmlns:w10="urn:schemas-microsoft-com:office:word" xmlns:w14="http://schemas.microsoft.com/office/word/2010/wordml" xmlns:w="http://schemas.openxmlformats.org/wordprocessingml/2006/main" xmlns:wne="http://schemas.microsoft.com/office/word/2006/wordml" xmlns:wp14="http://schemas.microsoft.com/office/word/2010/wordprocessingDrawing" xmlns:wp="http://schemas.openxmlformats.org/drawingml/2006/wordprocessingDrawing" xmlns:wpc="http://schemas.microsoft.com/office/word/2010/wordprocessingCanvas" xmlns:wpg="http://schemas.microsoft.com/office/word/2010/wordprocessingGroup" xmlns:wpi="http://schemas.microsoft.com/office/word/2010/wordprocessingInk" xmlns:wps="http://schemas.microsoft.com/office/word/2010/wordprocessingShape" mc:Ignorable="w14 wp14">
-  <w:tbl>
-    <w:tblPr>
-      <w:tblW w:type="auto" w:w="0"/>
-      <w:tblLook w:firstColumn="1" w:firstRow="1" w:lastColumn="0" w:lastRow="0" w:noHBand="0" w:noVBand="1" w:val="04A0"/>
-    </w:tblPr>
-    <w:tblGrid>
-      <w:gridCol w:w="9360"/>
-    </w:tblGrid>
-    <w:tr>
-      <w:tc>
-        <w:tcPr>
-          <w:tcW w:type="dxa" w:w="9360"/>
-          <w:shd w:val="clear" w:color="auto" w:fill="D3D8F2"/>
-        </w:tcPr>
-        <w:p>
-          <w:pPr>
-            <w:jc w:val="center"/>
-          </w:pPr>
-          <w:r>
-            <w:drawing>
-              <wp:inline xmlns:a="http://schemas.openxmlformats.org/drawingml/2006/main" xmlns:pic="http://schemas.openxmlformats.org/drawingml/2006/picture">
-                <wp:extent cx="3840480" cy="1209040"/>
-                <wp:docPr id="1" name="Picture 1"/>
-                <wp:cNvGraphicFramePr>
-                  <a:graphicFrameLocks noChangeAspect="1"/>
-                </wp:cNvGraphicFramePr>
-                <a:graphic>
-                  <a:graphicData uri="http://schemas.openxmlformats.org/drawingml/2006/picture">
-                    <pic:pic>
-                      <pic:nvPicPr>
-                        <pic:cNvPr id="0" name="logo.png"/>
-                        <pic:cNvPicPr/>
-                      </pic:nvPicPr>
-                      <pic:blipFill>
-                        <a:blip r:embed="rId1"/>
-                        <a:stretch>
-                          <a:fillRect/>
-                        </a:stretch>
-                      </pic:blipFill>
-                      <pic:spPr>
-                        <a:xfrm>
-                          <a:off x="0" y="0"/>
-                          <a:ext cx="3840480" cy="1209040"/>
-                        </a:xfrm>
-                        <a:prstGeom prst="rect"/>
-                      </pic:spPr>
-                    </pic:pic>
-                  </a:graphicData>
-                </a:graphic>
-              </wp:inline>
-            </w:drawing>
-          </w:r>
-        </w:p>
-      </w:tc>
-    </w:tr>
-  </w:tbl>
-</w:hdr>
 </file>
 
 <file path=word/numbering.xml><?xml version="1.0" encoding="utf-8"?>

</xml_diff>